<commit_message>
Renamed minDepth to minSamplesLeaf
</commit_message>
<xml_diff>
--- a/Results/Random Forest/Experiment Notes.docx
+++ b/Results/Random Forest/Experiment Notes.docx
@@ -4,7 +4,13 @@
   <w:body>
     <w:p>
       <w:r>
-        <w:t>Experiment 1 – 70 trees, 31.9679%</w:t>
+        <w:t>Experiment 1</w:t>
+      </w:r>
+      <w:r>
+        <w:t>a</w:t>
+      </w:r>
+      <w:r>
+        <w:t xml:space="preserve"> – 70 trees, 31.9679%</w:t>
       </w:r>
       <w:r>
         <w:t>, 20</w:t>
@@ -15,7 +21,13 @@
     </w:p>
     <w:p>
       <w:r>
-        <w:t xml:space="preserve">Experiment 2 – 1 feature per tree, 31.8909%, </w:t>
+        <w:t xml:space="preserve">Experiment </w:t>
+      </w:r>
+      <w:r>
+        <w:t>1b</w:t>
+      </w:r>
+      <w:r>
+        <w:t xml:space="preserve"> – 1 feature per tree, 31.8909%, </w:t>
       </w:r>
       <w:r>
         <w:t>96.3 seconds</w:t>
@@ -23,7 +35,13 @@
     </w:p>
     <w:p>
       <w:r>
-        <w:t>Experiment 3 – 1 feature per tree, 100 trees, 32.0716% accuracy</w:t>
+        <w:t xml:space="preserve">Experiment </w:t>
+      </w:r>
+      <w:r>
+        <w:t>1c</w:t>
+      </w:r>
+      <w:r>
+        <w:t xml:space="preserve"> – 1 feature per tree, 100 trees, 32.0716% accuracy</w:t>
       </w:r>
       <w:r>
         <w:t>, 139.6 seconds</w:t>
@@ -31,7 +49,13 @@
     </w:p>
     <w:p>
       <w:r>
-        <w:t xml:space="preserve">Experiment 4 – 1 </w:t>
+        <w:t xml:space="preserve">Experiment </w:t>
+      </w:r>
+      <w:r>
+        <w:t>1d</w:t>
+      </w:r>
+      <w:r>
+        <w:t xml:space="preserve"> – 1 </w:t>
       </w:r>
       <w:r>
         <w:t>feature per tree, 100 trees, 50 min depth, 32.9638%</w:t>
@@ -42,7 +66,13 @@
     </w:p>
     <w:p>
       <w:r>
-        <w:t xml:space="preserve">Experiment 5 – </w:t>
+        <w:t xml:space="preserve">Experiment </w:t>
+      </w:r>
+      <w:r>
+        <w:t>2a</w:t>
+      </w:r>
+      <w:r>
+        <w:t xml:space="preserve"> – </w:t>
       </w:r>
       <w:r>
         <w:t>3</w:t>
@@ -62,19 +92,19 @@
     </w:p>
     <w:p>
       <w:r>
-        <w:t xml:space="preserve">Experiment 6 </w:t>
+        <w:t xml:space="preserve">Experiment </w:t>
+      </w:r>
+      <w:r>
+        <w:t>2b</w:t>
+      </w:r>
+      <w:r>
+        <w:t xml:space="preserve"> </w:t>
       </w:r>
       <w:r>
         <w:t>–</w:t>
       </w:r>
       <w:r>
-        <w:t xml:space="preserve">3 features per tree, </w:t>
-      </w:r>
-      <w:r>
-        <w:t>70 trees, 60 min depth,</w:t>
-      </w:r>
-      <w:r>
-        <w:t xml:space="preserve"> 32.9231%, 165.8 seconds</w:t>
+        <w:t>3 features per tree, 70 trees, 60 min depth, 32.9231%, 165.8 seconds</w:t>
       </w:r>
       <w:r>
         <w:t>, need not be detailed</w:t>
@@ -82,7 +112,13 @@
     </w:p>
     <w:p>
       <w:r>
-        <w:t xml:space="preserve">Experiment 7 – 3 features per tree, 60 min depth, </w:t>
+        <w:t xml:space="preserve">Experiment </w:t>
+      </w:r>
+      <w:r>
+        <w:t>2c</w:t>
+      </w:r>
+      <w:r>
+        <w:t xml:space="preserve"> – 3 features per tree, 60 min depth, </w:t>
       </w:r>
       <w:r>
         <w:t xml:space="preserve">70 </w:t>
@@ -105,7 +141,7 @@
         <w:t xml:space="preserve">Experiment </w:t>
       </w:r>
       <w:r>
-        <w:t>8</w:t>
+        <w:t>1e</w:t>
       </w:r>
       <w:r>
         <w:t xml:space="preserve"> – 1 features per tree, 50 min depth,</w:t>
@@ -117,10 +153,73 @@
         <w:t>100 trees</w:t>
       </w:r>
       <w:r>
-        <w:t>, 32.9638, 111.1 seconds</w:t>
+        <w:t>, 32.9638</w:t>
+      </w:r>
+      <w:r>
+        <w:t>%</w:t>
+      </w:r>
+      <w:r>
+        <w:t>, 111.1 seconds</w:t>
       </w:r>
       <w:r>
         <w:t>, need not be detailed</w:t>
+      </w:r>
+    </w:p>
+    <w:p>
+      <w:r>
+        <w:t xml:space="preserve">Experiment </w:t>
+      </w:r>
+      <w:r>
+        <w:t>2d</w:t>
+      </w:r>
+      <w:r>
+        <w:t xml:space="preserve"> – </w:t>
+      </w:r>
+      <w:r>
+        <w:t>3</w:t>
+      </w:r>
+      <w:r>
+        <w:t xml:space="preserve"> </w:t>
+      </w:r>
+      <w:r>
+        <w:t>features</w:t>
+      </w:r>
+      <w:r>
+        <w:t xml:space="preserve"> per tree, </w:t>
+      </w:r>
+      <w:r>
+        <w:t>60</w:t>
+      </w:r>
+      <w:r>
+        <w:t xml:space="preserve"> min depth, </w:t>
+      </w:r>
+      <w:r>
+        <w:t>70</w:t>
+      </w:r>
+      <w:r>
+        <w:t xml:space="preserve"> trees,</w:t>
+      </w:r>
+      <w:r>
+        <w:t xml:space="preserve"> 10 </w:t>
+      </w:r>
+      <w:proofErr w:type="spellStart"/>
+      <w:r>
+        <w:t>minSamplesSplit</w:t>
+      </w:r>
+      <w:proofErr w:type="spellEnd"/>
+      <w:r>
+        <w:t>, 32.8951%</w:t>
+      </w:r>
+      <w:r>
+        <w:t xml:space="preserve"> </w:t>
+      </w:r>
+      <w:r>
+        <w:t>underperformed default selection, need not be detailed</w:t>
+      </w:r>
+    </w:p>
+    <w:p>
+      <w:r>
+        <w:t>Experiment 1f – 1 feature per tree, 50 min depth, 100 trees</w:t>
       </w:r>
       <w:bookmarkStart w:id="0" w:name="_GoBack"/>
       <w:bookmarkEnd w:id="0"/>
@@ -133,6 +232,243 @@
     </w:sectPr>
   </w:body>
 </w:document>
+</file>
+
+<file path=word/numbering.xml><?xml version="1.0" encoding="utf-8"?>
+<w:numbering xmlns:wpc="http://schemas.microsoft.com/office/word/2010/wordprocessingCanvas" xmlns:cx="http://schemas.microsoft.com/office/drawing/2014/chartex" xmlns:cx1="http://schemas.microsoft.com/office/drawing/2015/9/8/chartex" xmlns:cx2="http://schemas.microsoft.com/office/drawing/2015/10/21/chartex" xmlns:cx3="http://schemas.microsoft.com/office/drawing/2016/5/9/chartex" xmlns:cx4="http://schemas.microsoft.com/office/drawing/2016/5/10/chartex" xmlns:cx5="http://schemas.microsoft.com/office/drawing/2016/5/11/chartex" xmlns:cx6="http://schemas.microsoft.com/office/drawing/2016/5/12/chartex" xmlns:cx7="http://schemas.microsoft.com/office/drawing/2016/5/13/chartex" xmlns:cx8="http://schemas.microsoft.com/office/drawing/2016/5/14/chartex" xmlns:mc="http://schemas.openxmlformats.org/markup-compatibility/2006" xmlns:aink="http://schemas.microsoft.com/office/drawing/2016/ink" xmlns:am3d="http://schemas.microsoft.com/office/drawing/2017/model3d" xmlns:o="urn:schemas-microsoft-com:office:office" xmlns:r="http://schemas.openxmlformats.org/officeDocument/2006/relationships" xmlns:m="http://schemas.openxmlformats.org/officeDocument/2006/math" xmlns:v="urn:schemas-microsoft-com:vml" xmlns:wp14="http://schemas.microsoft.com/office/word/2010/wordprocessingDrawing" xmlns:wp="http://schemas.openxmlformats.org/drawingml/2006/wordprocessingDrawing" xmlns:w10="urn:schemas-microsoft-com:office:word" xmlns:w="http://schemas.openxmlformats.org/wordprocessingml/2006/main" xmlns:w14="http://schemas.microsoft.com/office/word/2010/wordml" xmlns:w15="http://schemas.microsoft.com/office/word/2012/wordml" xmlns:w16cid="http://schemas.microsoft.com/office/word/2016/wordml/cid" xmlns:w16se="http://schemas.microsoft.com/office/word/2015/wordml/symex" xmlns:wpg="http://schemas.microsoft.com/office/word/2010/wordprocessingGroup" xmlns:wpi="http://schemas.microsoft.com/office/word/2010/wordprocessingInk" xmlns:wne="http://schemas.microsoft.com/office/word/2006/wordml" xmlns:wps="http://schemas.microsoft.com/office/word/2010/wordprocessingShape" mc:Ignorable="w14 w15 w16se w16cid wp14">
+  <w:abstractNum w:abstractNumId="0" w15:restartNumberingAfterBreak="0">
+    <w:nsid w:val="44604974"/>
+    <w:multiLevelType w:val="hybridMultilevel"/>
+    <w:tmpl w:val="4B5C6C46"/>
+    <w:lvl w:ilvl="0" w:tplc="08090001">
+      <w:start w:val="1"/>
+      <w:numFmt w:val="bullet"/>
+      <w:lvlText w:val=""/>
+      <w:lvlJc w:val="left"/>
+      <w:pPr>
+        <w:ind w:left="720" w:hanging="360"/>
+      </w:pPr>
+      <w:rPr>
+        <w:rFonts w:ascii="Symbol" w:hAnsi="Symbol" w:hint="default"/>
+      </w:rPr>
+    </w:lvl>
+    <w:lvl w:ilvl="1" w:tplc="08090003" w:tentative="1">
+      <w:start w:val="1"/>
+      <w:numFmt w:val="bullet"/>
+      <w:lvlText w:val="o"/>
+      <w:lvlJc w:val="left"/>
+      <w:pPr>
+        <w:ind w:left="1440" w:hanging="360"/>
+      </w:pPr>
+      <w:rPr>
+        <w:rFonts w:ascii="Courier New" w:hAnsi="Courier New" w:cs="Courier New" w:hint="default"/>
+      </w:rPr>
+    </w:lvl>
+    <w:lvl w:ilvl="2" w:tplc="08090005" w:tentative="1">
+      <w:start w:val="1"/>
+      <w:numFmt w:val="bullet"/>
+      <w:lvlText w:val=""/>
+      <w:lvlJc w:val="left"/>
+      <w:pPr>
+        <w:ind w:left="2160" w:hanging="360"/>
+      </w:pPr>
+      <w:rPr>
+        <w:rFonts w:ascii="Wingdings" w:hAnsi="Wingdings" w:hint="default"/>
+      </w:rPr>
+    </w:lvl>
+    <w:lvl w:ilvl="3" w:tplc="08090001" w:tentative="1">
+      <w:start w:val="1"/>
+      <w:numFmt w:val="bullet"/>
+      <w:lvlText w:val=""/>
+      <w:lvlJc w:val="left"/>
+      <w:pPr>
+        <w:ind w:left="2880" w:hanging="360"/>
+      </w:pPr>
+      <w:rPr>
+        <w:rFonts w:ascii="Symbol" w:hAnsi="Symbol" w:hint="default"/>
+      </w:rPr>
+    </w:lvl>
+    <w:lvl w:ilvl="4" w:tplc="08090003" w:tentative="1">
+      <w:start w:val="1"/>
+      <w:numFmt w:val="bullet"/>
+      <w:lvlText w:val="o"/>
+      <w:lvlJc w:val="left"/>
+      <w:pPr>
+        <w:ind w:left="3600" w:hanging="360"/>
+      </w:pPr>
+      <w:rPr>
+        <w:rFonts w:ascii="Courier New" w:hAnsi="Courier New" w:cs="Courier New" w:hint="default"/>
+      </w:rPr>
+    </w:lvl>
+    <w:lvl w:ilvl="5" w:tplc="08090005" w:tentative="1">
+      <w:start w:val="1"/>
+      <w:numFmt w:val="bullet"/>
+      <w:lvlText w:val=""/>
+      <w:lvlJc w:val="left"/>
+      <w:pPr>
+        <w:ind w:left="4320" w:hanging="360"/>
+      </w:pPr>
+      <w:rPr>
+        <w:rFonts w:ascii="Wingdings" w:hAnsi="Wingdings" w:hint="default"/>
+      </w:rPr>
+    </w:lvl>
+    <w:lvl w:ilvl="6" w:tplc="08090001" w:tentative="1">
+      <w:start w:val="1"/>
+      <w:numFmt w:val="bullet"/>
+      <w:lvlText w:val=""/>
+      <w:lvlJc w:val="left"/>
+      <w:pPr>
+        <w:ind w:left="5040" w:hanging="360"/>
+      </w:pPr>
+      <w:rPr>
+        <w:rFonts w:ascii="Symbol" w:hAnsi="Symbol" w:hint="default"/>
+      </w:rPr>
+    </w:lvl>
+    <w:lvl w:ilvl="7" w:tplc="08090003" w:tentative="1">
+      <w:start w:val="1"/>
+      <w:numFmt w:val="bullet"/>
+      <w:lvlText w:val="o"/>
+      <w:lvlJc w:val="left"/>
+      <w:pPr>
+        <w:ind w:left="5760" w:hanging="360"/>
+      </w:pPr>
+      <w:rPr>
+        <w:rFonts w:ascii="Courier New" w:hAnsi="Courier New" w:cs="Courier New" w:hint="default"/>
+      </w:rPr>
+    </w:lvl>
+    <w:lvl w:ilvl="8" w:tplc="08090005" w:tentative="1">
+      <w:start w:val="1"/>
+      <w:numFmt w:val="bullet"/>
+      <w:lvlText w:val=""/>
+      <w:lvlJc w:val="left"/>
+      <w:pPr>
+        <w:ind w:left="6480" w:hanging="360"/>
+      </w:pPr>
+      <w:rPr>
+        <w:rFonts w:ascii="Wingdings" w:hAnsi="Wingdings" w:hint="default"/>
+      </w:rPr>
+    </w:lvl>
+  </w:abstractNum>
+  <w:abstractNum w:abstractNumId="1" w15:restartNumberingAfterBreak="0">
+    <w:nsid w:val="6A6F648C"/>
+    <w:multiLevelType w:val="hybridMultilevel"/>
+    <w:tmpl w:val="5832CDE8"/>
+    <w:lvl w:ilvl="0" w:tplc="08090001">
+      <w:start w:val="1"/>
+      <w:numFmt w:val="bullet"/>
+      <w:lvlText w:val=""/>
+      <w:lvlJc w:val="left"/>
+      <w:pPr>
+        <w:ind w:left="720" w:hanging="360"/>
+      </w:pPr>
+      <w:rPr>
+        <w:rFonts w:ascii="Symbol" w:hAnsi="Symbol" w:hint="default"/>
+      </w:rPr>
+    </w:lvl>
+    <w:lvl w:ilvl="1" w:tplc="08090003" w:tentative="1">
+      <w:start w:val="1"/>
+      <w:numFmt w:val="bullet"/>
+      <w:lvlText w:val="o"/>
+      <w:lvlJc w:val="left"/>
+      <w:pPr>
+        <w:ind w:left="1440" w:hanging="360"/>
+      </w:pPr>
+      <w:rPr>
+        <w:rFonts w:ascii="Courier New" w:hAnsi="Courier New" w:cs="Courier New" w:hint="default"/>
+      </w:rPr>
+    </w:lvl>
+    <w:lvl w:ilvl="2" w:tplc="08090005" w:tentative="1">
+      <w:start w:val="1"/>
+      <w:numFmt w:val="bullet"/>
+      <w:lvlText w:val=""/>
+      <w:lvlJc w:val="left"/>
+      <w:pPr>
+        <w:ind w:left="2160" w:hanging="360"/>
+      </w:pPr>
+      <w:rPr>
+        <w:rFonts w:ascii="Wingdings" w:hAnsi="Wingdings" w:hint="default"/>
+      </w:rPr>
+    </w:lvl>
+    <w:lvl w:ilvl="3" w:tplc="08090001" w:tentative="1">
+      <w:start w:val="1"/>
+      <w:numFmt w:val="bullet"/>
+      <w:lvlText w:val=""/>
+      <w:lvlJc w:val="left"/>
+      <w:pPr>
+        <w:ind w:left="2880" w:hanging="360"/>
+      </w:pPr>
+      <w:rPr>
+        <w:rFonts w:ascii="Symbol" w:hAnsi="Symbol" w:hint="default"/>
+      </w:rPr>
+    </w:lvl>
+    <w:lvl w:ilvl="4" w:tplc="08090003" w:tentative="1">
+      <w:start w:val="1"/>
+      <w:numFmt w:val="bullet"/>
+      <w:lvlText w:val="o"/>
+      <w:lvlJc w:val="left"/>
+      <w:pPr>
+        <w:ind w:left="3600" w:hanging="360"/>
+      </w:pPr>
+      <w:rPr>
+        <w:rFonts w:ascii="Courier New" w:hAnsi="Courier New" w:cs="Courier New" w:hint="default"/>
+      </w:rPr>
+    </w:lvl>
+    <w:lvl w:ilvl="5" w:tplc="08090005" w:tentative="1">
+      <w:start w:val="1"/>
+      <w:numFmt w:val="bullet"/>
+      <w:lvlText w:val=""/>
+      <w:lvlJc w:val="left"/>
+      <w:pPr>
+        <w:ind w:left="4320" w:hanging="360"/>
+      </w:pPr>
+      <w:rPr>
+        <w:rFonts w:ascii="Wingdings" w:hAnsi="Wingdings" w:hint="default"/>
+      </w:rPr>
+    </w:lvl>
+    <w:lvl w:ilvl="6" w:tplc="08090001" w:tentative="1">
+      <w:start w:val="1"/>
+      <w:numFmt w:val="bullet"/>
+      <w:lvlText w:val=""/>
+      <w:lvlJc w:val="left"/>
+      <w:pPr>
+        <w:ind w:left="5040" w:hanging="360"/>
+      </w:pPr>
+      <w:rPr>
+        <w:rFonts w:ascii="Symbol" w:hAnsi="Symbol" w:hint="default"/>
+      </w:rPr>
+    </w:lvl>
+    <w:lvl w:ilvl="7" w:tplc="08090003" w:tentative="1">
+      <w:start w:val="1"/>
+      <w:numFmt w:val="bullet"/>
+      <w:lvlText w:val="o"/>
+      <w:lvlJc w:val="left"/>
+      <w:pPr>
+        <w:ind w:left="5760" w:hanging="360"/>
+      </w:pPr>
+      <w:rPr>
+        <w:rFonts w:ascii="Courier New" w:hAnsi="Courier New" w:cs="Courier New" w:hint="default"/>
+      </w:rPr>
+    </w:lvl>
+    <w:lvl w:ilvl="8" w:tplc="08090005" w:tentative="1">
+      <w:start w:val="1"/>
+      <w:numFmt w:val="bullet"/>
+      <w:lvlText w:val=""/>
+      <w:lvlJc w:val="left"/>
+      <w:pPr>
+        <w:ind w:left="6480" w:hanging="360"/>
+      </w:pPr>
+      <w:rPr>
+        <w:rFonts w:ascii="Wingdings" w:hAnsi="Wingdings" w:hint="default"/>
+      </w:rPr>
+    </w:lvl>
+  </w:abstractNum>
+  <w:num w:numId="1">
+    <w:abstractNumId w:val="1"/>
+  </w:num>
+  <w:num w:numId="2">
+    <w:abstractNumId w:val="0"/>
+  </w:num>
+</w:numbering>
 </file>
 
 <file path=word/styles.xml><?xml version="1.0" encoding="utf-8"?>
@@ -560,6 +896,17 @@
     <w:semiHidden/>
     <w:unhideWhenUsed/>
   </w:style>
+  <w:style w:type="paragraph" w:styleId="ListParagraph">
+    <w:name w:val="List Paragraph"/>
+    <w:basedOn w:val="Normal"/>
+    <w:uiPriority w:val="34"/>
+    <w:qFormat/>
+    <w:rsid w:val="005727F7"/>
+    <w:pPr>
+      <w:ind w:left="720"/>
+      <w:contextualSpacing/>
+    </w:pPr>
+  </w:style>
 </w:styles>
 </file>
 

</xml_diff>